<commit_message>
Update the Recycling Challenge UI
</commit_message>
<xml_diff>
--- a/Specification/Recycling Challenge UI.docx
+++ b/Specification/Recycling Challenge UI.docx
@@ -282,7 +282,7 @@
           <w:rFonts w:hint="eastAsia" w:eastAsia="宋体"/>
           <w:lang w:val="en-US" w:eastAsia="zh-CN"/>
         </w:rPr>
-        <w:t>The user can complete the scan at the most once a day. And the repeated scanning is invalid.</w:t>
+        <w:t>The user can complete the scan once per recycling station per day. Repeated scans at the same station on the same day are invalid.</w:t>
       </w:r>
     </w:p>
     <w:p>
@@ -355,8 +355,6 @@
         </w:rPr>
         <w:t>, let users feel that their recycling behavior has a positive impact on the earth's environment.</w:t>
       </w:r>
-      <w:bookmarkStart w:id="0" w:name="_GoBack"/>
-      <w:bookmarkEnd w:id="0"/>
     </w:p>
     <w:p>
       <w:pPr>
@@ -428,7 +426,7 @@
           <w:rFonts w:hint="eastAsia" w:eastAsia="宋体"/>
           <w:lang w:val="en-US" w:eastAsia="zh-CN"/>
         </w:rPr>
-        <w:t xml:space="preserve">If the user scans the code but has completed the task today, the system will display </w:t>
+        <w:t xml:space="preserve">If the user scans the code from a station they have already scanned today, the system will display </w:t>
       </w:r>
       <w:r>
         <w:rPr>
@@ -996,6 +994,26 @@
       <w:pPr>
         <w:numPr>
           <w:ilvl w:val="0"/>
+          <w:numId w:val="0"/>
+        </w:numPr>
+        <w:ind w:left="720" w:leftChars="0" w:firstLine="480" w:firstLineChars="200"/>
+        <w:rPr>
+          <w:rFonts w:hint="default" w:eastAsia="宋体"/>
+          <w:lang w:val="en-US" w:eastAsia="zh-CN"/>
+        </w:rPr>
+      </w:pPr>
+      <w:r>
+        <w:rPr>
+          <w:rFonts w:hint="eastAsia" w:eastAsia="宋体"/>
+          <w:lang w:val="en-US" w:eastAsia="zh-CN"/>
+        </w:rPr>
+        <w:t>The backend must track which station codes the user has scanned each day to ensure the user can only scan once per station per day.</w:t>
+      </w:r>
+    </w:p>
+    <w:p>
+      <w:pPr>
+        <w:numPr>
+          <w:ilvl w:val="0"/>
           <w:numId w:val="2"/>
         </w:numPr>
         <w:ind w:left="720" w:leftChars="0" w:firstLine="0" w:firstLineChars="0"/>
@@ -1049,7 +1067,7 @@
           <w:rFonts w:hint="eastAsia" w:eastAsia="宋体"/>
           <w:lang w:val="en-US" w:eastAsia="zh-CN"/>
         </w:rPr>
-        <w:t xml:space="preserve">   The user can complete this task only once a day.</w:t>
+        <w:t xml:space="preserve">   The user can complete this task once per recycling station per day.</w:t>
       </w:r>
     </w:p>
     <w:p>
@@ -2332,7 +2350,7 @@
           <w:rFonts w:hint="eastAsia" w:eastAsia="宋体"/>
           <w:lang w:val="en-US" w:eastAsia="zh-CN"/>
         </w:rPr>
-        <w:t xml:space="preserve"> The user has successfully completed this task once today.</w:t>
+        <w:t xml:space="preserve"> The user has successfully scanned at this specific recycling station today.</w:t>
       </w:r>
     </w:p>
     <w:p>
@@ -2370,7 +2388,16 @@
           <w:rFonts w:hint="eastAsia" w:eastAsia="宋体"/>
           <w:lang w:val="en-US" w:eastAsia="zh-CN"/>
         </w:rPr>
-        <w:t xml:space="preserve"> The user scans code again.</w:t>
+        <w:t xml:space="preserve"> The user scans the QR code of the same station again on the same day</w:t>
+      </w:r>
+      <w:bookmarkStart w:id="0" w:name="_GoBack"/>
+      <w:bookmarkEnd w:id="0"/>
+      <w:r>
+        <w:rPr>
+          <w:rFonts w:hint="eastAsia" w:eastAsia="宋体"/>
+          <w:lang w:val="en-US" w:eastAsia="zh-CN"/>
+        </w:rPr>
+        <w:t>.</w:t>
       </w:r>
     </w:p>
     <w:p>

</xml_diff>